<commit_message>
get person data fix, add offer data fix
</commit_message>
<xml_diff>
--- a/main/uploads/resumes/超一雷.docx
+++ b/main/uploads/resumes/超一雷.docx
@@ -469,7 +469,15 @@
                 <w:sz w:val="21"/>
                 <w:szCs w:val="21"/>
               </w:rPr>
-              <w:t>18192948297</w:t>
+              <w:t>18192948</w:t>
+            </w:r>
+            <w:r>
+              <w:rPr>
+                <w:rFonts w:hint="eastAsia"/>
+                <w:sz w:val="21"/>
+                <w:szCs w:val="21"/>
+              </w:rPr>
+              <w:t>300</w:t>
             </w:r>
             <w:bookmarkStart w:id="0" w:name="_GoBack"/>
             <w:bookmarkEnd w:id="0"/>
@@ -652,7 +660,7 @@
                 <w:sz w:val="21"/>
                 <w:szCs w:val="21"/>
               </w:rPr>
-              <w:t>460322</w:t>
+              <w:t>460333</w:t>
             </w:r>
             <w:r>
               <w:rPr>

</xml_diff>